<commit_message>
Just making a commit in case I screw up the format.
</commit_message>
<xml_diff>
--- a/Relatorio/Relatório - Entrega 2.docx
+++ b/Relatorio/Relatório - Entrega 2.docx
@@ -1,6 +1,6 @@
 
 <file path=word/document.xml><?xml version="1.0" encoding="utf-8"?>
-<w:document xmlns:wpc="http://schemas.microsoft.com/office/word/2010/wordprocessingCanvas" xmlns:cx="http://schemas.microsoft.com/office/drawing/2014/chartex" xmlns:mc="http://schemas.openxmlformats.org/markup-compatibility/2006" xmlns:o="urn:schemas-microsoft-com:office:office" xmlns:r="http://schemas.openxmlformats.org/officeDocument/2006/relationships" xmlns:m="http://schemas.openxmlformats.org/officeDocument/2006/math" xmlns:v="urn:schemas-microsoft-com:vml" xmlns:wp14="http://schemas.microsoft.com/office/word/2010/wordprocessingDrawing" xmlns:wp="http://schemas.openxmlformats.org/drawingml/2006/wordprocessingDrawing" xmlns:w10="urn:schemas-microsoft-com:office:word" xmlns:w="http://schemas.openxmlformats.org/wordprocessingml/2006/main" xmlns:w14="http://schemas.microsoft.com/office/word/2010/wordml" xmlns:w15="http://schemas.microsoft.com/office/word/2012/wordml" xmlns:w16se="http://schemas.microsoft.com/office/word/2015/wordml/symex" xmlns:wpg="http://schemas.microsoft.com/office/word/2010/wordprocessingGroup" xmlns:wpi="http://schemas.microsoft.com/office/word/2010/wordprocessingInk" xmlns:wne="http://schemas.microsoft.com/office/word/2006/wordml" xmlns:wps="http://schemas.microsoft.com/office/word/2010/wordprocessingShape" mc:Ignorable="w14 w15 w16se wp14">
+<w:document xmlns:wpc="http://schemas.microsoft.com/office/word/2010/wordprocessingCanvas" xmlns:mc="http://schemas.openxmlformats.org/markup-compatibility/2006" xmlns:o="urn:schemas-microsoft-com:office:office" xmlns:r="http://schemas.openxmlformats.org/officeDocument/2006/relationships" xmlns:m="http://schemas.openxmlformats.org/officeDocument/2006/math" xmlns:v="urn:schemas-microsoft-com:vml" xmlns:wp14="http://schemas.microsoft.com/office/word/2010/wordprocessingDrawing" xmlns:wp="http://schemas.openxmlformats.org/drawingml/2006/wordprocessingDrawing" xmlns:w10="urn:schemas-microsoft-com:office:word" xmlns:w="http://schemas.openxmlformats.org/wordprocessingml/2006/main" xmlns:w14="http://schemas.microsoft.com/office/word/2010/wordml" xmlns:w15="http://schemas.microsoft.com/office/word/2012/wordml" xmlns:wpg="http://schemas.microsoft.com/office/word/2010/wordprocessingGroup" xmlns:wpi="http://schemas.microsoft.com/office/word/2010/wordprocessingInk" xmlns:wne="http://schemas.microsoft.com/office/word/2006/wordml" xmlns:wps="http://schemas.microsoft.com/office/word/2010/wordprocessingShape" mc:Ignorable="w14 w15 wp14">
   <w:body>
     <w:sdt>
       <w:sdtPr>
@@ -266,7 +266,7 @@
                   </wp:anchor>
                 </w:drawing>
               </mc:Choice>
-              <mc:Fallback xmlns:cx1="http://schemas.microsoft.com/office/drawing/2015/9/8/chartex" xmlns:cx2="http://schemas.microsoft.com/office/drawing/2015/10/21/chartex">
+              <mc:Fallback xmlns:cx2="http://schemas.microsoft.com/office/drawing/2015/10/21/chartex" xmlns:cx1="http://schemas.microsoft.com/office/drawing/2015/9/8/chartex" xmlns:w16se="http://schemas.microsoft.com/office/word/2015/wordml/symex" xmlns:cx="http://schemas.microsoft.com/office/drawing/2014/chartex">
                 <w:pict>
                   <v:group w14:anchorId="4C58B5E2" id="Grupo 149" o:spid="_x0000_s1026" style="position:absolute;margin-left:0;margin-top:0;width:8in;height:95.7pt;z-index:251662336;mso-width-percent:941;mso-height-percent:121;mso-top-percent:23;mso-position-horizontal:center;mso-position-horizontal-relative:page;mso-position-vertical-relative:page;mso-width-percent:941;mso-height-percent:121;mso-top-percent:23" coordorigin="" coordsize="73152,12161" o:gfxdata="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">
                     <v:shape id="Retângulo 51" o:spid="_x0000_s1027" style="position:absolute;width:73152;height:11303;visibility:visible;mso-wrap-style:square;v-text-anchor:middle" coordsize="7312660,1129665" o:gfxdata="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" path="m,l7312660,r,1129665l3619500,733425,,1091565,,xe" fillcolor="#d34817 [3204]" stroked="f" strokeweight="1pt">
@@ -363,7 +363,7 @@
                                 <w:hyperlink r:id="rId10" w:history="1">
                                   <w:r>
                                     <w:rPr>
-                                      <w:rStyle w:val="Hyperlink"/>
+                                      <w:rStyle w:val="Hiperligao"/>
                                     </w:rPr>
                                     <w:t>up201406274@fe.up.pt</w:t>
                                   </w:r>
@@ -385,7 +385,7 @@
                                 <w:hyperlink r:id="rId11" w:history="1">
                                   <w:r>
                                     <w:rPr>
-                                      <w:rStyle w:val="Hyperlink"/>
+                                      <w:rStyle w:val="Hiperligao"/>
                                     </w:rPr>
                                     <w:t>up201403526@fe.up.pt</w:t>
                                   </w:r>
@@ -401,7 +401,7 @@
                                 <w:hyperlink r:id="rId12" w:history="1">
                                   <w:r>
                                     <w:rPr>
-                                      <w:rStyle w:val="Hyperlink"/>
+                                      <w:rStyle w:val="Hiperligao"/>
                                     </w:rPr>
                                     <w:t>up201403377@fe.up.pt</w:t>
                                   </w:r>
@@ -425,7 +425,7 @@
                   </wp:anchor>
                 </w:drawing>
               </mc:Choice>
-              <mc:Fallback xmlns:cx1="http://schemas.microsoft.com/office/drawing/2015/9/8/chartex" xmlns:cx2="http://schemas.microsoft.com/office/drawing/2015/10/21/chartex">
+              <mc:Fallback>
                 <w:pict>
                   <v:shapetype id="_x0000_t202" coordsize="21600,21600" o:spt="202" path="m,l,21600r21600,l21600,xe">
                     <v:stroke joinstyle="miter"/>
@@ -759,7 +759,7 @@
                   </wp:anchor>
                 </w:drawing>
               </mc:Choice>
-              <mc:Fallback xmlns:cx1="http://schemas.microsoft.com/office/drawing/2015/9/8/chartex" xmlns:cx2="http://schemas.microsoft.com/office/drawing/2015/10/21/chartex">
+              <mc:Fallback>
                 <w:pict>
                   <v:shape w14:anchorId="5502EEE6" id="Caixa de Texto 154" o:spid="_x0000_s1027" type="#_x0000_t202" style="position:absolute;margin-left:17.55pt;margin-top:457.05pt;width:8in;height:100.35pt;z-index:251659264;visibility:visible;mso-wrap-style:square;mso-width-percent:941;mso-height-percent:0;mso-wrap-distance-left:9pt;mso-wrap-distance-top:0;mso-wrap-distance-right:9pt;mso-wrap-distance-bottom:0;mso-position-horizontal:absolute;mso-position-horizontal-relative:page;mso-position-vertical:absolute;mso-position-vertical-relative:page;mso-width-percent:941;mso-height-percent:0;mso-width-relative:page;mso-height-relative:page;v-text-anchor:bottom" o:gfxdata="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" filled="f" stroked="f" strokeweight=".5pt">
                     <v:textbox inset="126pt,0,54pt,0">
@@ -818,6 +818,7 @@
                             <w:dataBinding w:prefixMappings="xmlns:ns0='http://purl.org/dc/elements/1.1/' xmlns:ns1='http://schemas.openxmlformats.org/package/2006/metadata/core-properties' " w:xpath="/ns1:coreProperties[1]/ns0:subject[1]" w:storeItemID="{6C3C8BC8-F283-45AE-878A-BAB7291924A1}"/>
                             <w:text/>
                           </w:sdtPr>
+                          <w:sdtEndPr/>
                           <w:sdtContent>
                             <w:p>
                               <w:pPr>
@@ -878,7 +879,7 @@
       <w:sdtContent>
         <w:p>
           <w:pPr>
-            <w:pStyle w:val="CabealhodoSumrio"/>
+            <w:pStyle w:val="Cabealhodondice"/>
           </w:pPr>
           <w:r>
             <w:t>Índice</w:t>
@@ -886,7 +887,7 @@
         </w:p>
         <w:p>
           <w:pPr>
-            <w:pStyle w:val="Sumrio1"/>
+            <w:pStyle w:val="ndice1"/>
             <w:tabs>
               <w:tab w:val="right" w:leader="dot" w:pos="8494"/>
             </w:tabs>
@@ -910,7 +911,7 @@
           <w:hyperlink w:anchor="_Toc446269219" w:history="1">
             <w:r>
               <w:rPr>
-                <w:rStyle w:val="Hyperlink"/>
+                <w:rStyle w:val="Hiperligao"/>
                 <w:noProof/>
               </w:rPr>
               <w:t>Descrição do contexto</w:t>
@@ -967,7 +968,7 @@
         </w:p>
         <w:p>
           <w:pPr>
-            <w:pStyle w:val="Sumrio1"/>
+            <w:pStyle w:val="ndice1"/>
             <w:tabs>
               <w:tab w:val="right" w:leader="dot" w:pos="8494"/>
             </w:tabs>
@@ -982,7 +983,7 @@
           <w:hyperlink w:anchor="_Toc446269220" w:history="1">
             <w:r>
               <w:rPr>
-                <w:rStyle w:val="Hyperlink"/>
+                <w:rStyle w:val="Hiperligao"/>
                 <w:noProof/>
               </w:rPr>
               <w:t>Principais conceitos</w:t>
@@ -1039,7 +1040,7 @@
         </w:p>
         <w:p>
           <w:pPr>
-            <w:pStyle w:val="Sumrio1"/>
+            <w:pStyle w:val="ndice1"/>
             <w:tabs>
               <w:tab w:val="right" w:leader="dot" w:pos="8494"/>
             </w:tabs>
@@ -1054,7 +1055,7 @@
           <w:hyperlink w:anchor="_Toc446269221" w:history="1">
             <w:r>
               <w:rPr>
-                <w:rStyle w:val="Hyperlink"/>
+                <w:rStyle w:val="Hiperligao"/>
                 <w:noProof/>
               </w:rPr>
               <w:t>Diagrama de classes UML</w:t>
@@ -1128,7 +1129,7 @@
     </w:p>
     <w:p>
       <w:pPr>
-        <w:pStyle w:val="Ttulo1"/>
+        <w:pStyle w:val="Cabealho1"/>
       </w:pPr>
       <w:bookmarkStart w:id="0" w:name="_Toc446269219"/>
       <w:r>
@@ -1188,7 +1189,7 @@
     </w:p>
     <w:p>
       <w:pPr>
-        <w:pStyle w:val="Ttulo1"/>
+        <w:pStyle w:val="Cabealho1"/>
       </w:pPr>
       <w:bookmarkStart w:id="1" w:name="_Toc446269220"/>
       <w:r>
@@ -1205,7 +1206,7 @@
       </w:r>
       <w:r>
         <w:rPr>
-          <w:rStyle w:val="nfaseIntensa"/>
+          <w:rStyle w:val="nfaseIntenso"/>
         </w:rPr>
         <w:t>Pessoa</w:t>
       </w:r>
@@ -1235,7 +1236,7 @@
       </w:pPr>
       <w:r>
         <w:rPr>
-          <w:rStyle w:val="nfaseIntensa"/>
+          <w:rStyle w:val="nfaseIntenso"/>
         </w:rPr>
         <w:t>Utente</w:t>
       </w:r>
@@ -1262,7 +1263,7 @@
       </w:pPr>
       <w:r>
         <w:rPr>
-          <w:rStyle w:val="nfaseIntensa"/>
+          <w:rStyle w:val="nfaseIntenso"/>
         </w:rPr>
         <w:t>Funcionário</w:t>
       </w:r>
@@ -1322,7 +1323,7 @@
       </w:r>
       <w:r>
         <w:rPr>
-          <w:rStyle w:val="nfaseIntensa"/>
+          <w:rStyle w:val="nfaseIntenso"/>
         </w:rPr>
         <w:t>Triagem</w:t>
       </w:r>
@@ -1331,7 +1332,7 @@
       </w:r>
       <w:r>
         <w:rPr>
-          <w:rStyle w:val="nfaseIntensa"/>
+          <w:rStyle w:val="nfaseIntenso"/>
         </w:rPr>
         <w:t>Prioridade</w:t>
       </w:r>
@@ -1356,7 +1357,7 @@
       </w:r>
       <w:r>
         <w:rPr>
-          <w:rStyle w:val="nfaseIntensa"/>
+          <w:rStyle w:val="nfaseIntenso"/>
         </w:rPr>
         <w:t>EquipaUrgência</w:t>
       </w:r>
@@ -1365,7 +1366,7 @@
       </w:r>
       <w:r>
         <w:rPr>
-          <w:rStyle w:val="nfaseIntensa"/>
+          <w:rStyle w:val="nfaseIntenso"/>
         </w:rPr>
         <w:t>Diagnóstico</w:t>
       </w:r>
@@ -1377,7 +1378,7 @@
       </w:r>
       <w:r>
         <w:rPr>
-          <w:rStyle w:val="nfaseIntensa"/>
+          <w:rStyle w:val="nfaseIntenso"/>
         </w:rPr>
         <w:t>Tratamento</w:t>
       </w:r>
@@ -1404,7 +1405,7 @@
       </w:pPr>
       <w:r>
         <w:rPr>
-          <w:rStyle w:val="nfaseIntensa"/>
+          <w:rStyle w:val="nfaseIntenso"/>
         </w:rPr>
         <w:t>EquipaUrgência</w:t>
       </w:r>
@@ -1419,7 +1420,7 @@
       </w:r>
       <w:r>
         <w:rPr>
-          <w:rStyle w:val="nfaseIntensa"/>
+          <w:rStyle w:val="nfaseIntenso"/>
         </w:rPr>
         <w:t xml:space="preserve"> Funcionário</w:t>
       </w:r>
@@ -1441,7 +1442,7 @@
           <w:headerReference w:type="default" r:id="rId17"/>
           <w:footerReference w:type="default" r:id="rId18"/>
           <w:pgSz w:w="11906" w:h="16838"/>
-          <w:pgMar w:top="1417" w:right="1701" w:bottom="1417" w:left="1701" w:header="708" w:footer="708" w:gutter="0"/>
+          <w:pgMar w:top="1418" w:right="1701" w:bottom="1418" w:left="1701" w:header="709" w:footer="709" w:gutter="0"/>
           <w:pgNumType w:start="0"/>
           <w:cols w:space="708"/>
           <w:titlePg/>
@@ -1450,7 +1451,7 @@
       </w:pPr>
       <w:r>
         <w:rPr>
-          <w:rStyle w:val="nfaseIntensa"/>
+          <w:rStyle w:val="nfaseIntenso"/>
         </w:rPr>
         <w:t>Diagnóstico</w:t>
       </w:r>
@@ -1468,7 +1469,7 @@
       </w:r>
       <w:r>
         <w:rPr>
-          <w:rStyle w:val="nfaseIntensa"/>
+          <w:rStyle w:val="nfaseIntenso"/>
         </w:rPr>
         <w:t>Tratamento</w:t>
       </w:r>
@@ -1477,7 +1478,7 @@
       </w:r>
       <w:r>
         <w:rPr>
-          <w:rStyle w:val="nfaseIntensa"/>
+          <w:rStyle w:val="nfaseIntenso"/>
         </w:rPr>
         <w:t>Cirurgia</w:t>
       </w:r>
@@ -1486,7 +1487,7 @@
       </w:r>
       <w:r>
         <w:rPr>
-          <w:rStyle w:val="nfaseIntensa"/>
+          <w:rStyle w:val="nfaseIntenso"/>
         </w:rPr>
         <w:t>Prescrição</w:t>
       </w:r>
@@ -1501,7 +1502,7 @@
       </w:r>
       <w:r>
         <w:rPr>
-          <w:rStyle w:val="nfaseIntensa"/>
+          <w:rStyle w:val="nfaseIntenso"/>
         </w:rPr>
         <w:t>Cirurgia</w:t>
       </w:r>
@@ -1514,20 +1515,107 @@
     </w:p>
     <w:p>
       <w:pPr>
-        <w:pStyle w:val="Ttulo1"/>
+        <w:pStyle w:val="Cabealho1"/>
+        <w:sectPr>
+          <w:headerReference w:type="first" r:id="rId19"/>
+          <w:footerReference w:type="first" r:id="rId20"/>
+          <w:pgSz w:w="16838" w:h="11906" w:orient="landscape"/>
+          <w:pgMar w:top="709" w:right="1418" w:bottom="568" w:left="1418" w:header="567" w:footer="709" w:gutter="0"/>
+          <w:cols w:space="708"/>
+          <w:titlePg/>
+          <w:docGrid w:linePitch="360"/>
+        </w:sectPr>
       </w:pPr>
       <w:bookmarkStart w:id="2" w:name="_Toc446269221"/>
+      <w:r>
+        <w:rPr>
+          <w:noProof/>
+          <w:lang w:eastAsia="pt-PT"/>
+        </w:rPr>
+        <w:lastRenderedPageBreak/>
+        <w:drawing>
+          <wp:anchor distT="0" distB="0" distL="114300" distR="114300" simplePos="0" relativeHeight="251666432" behindDoc="0" locked="0" layoutInCell="1" allowOverlap="1" wp14:anchorId="5395C825" wp14:editId="342C1599">
+            <wp:simplePos x="0" y="0"/>
+            <wp:positionH relativeFrom="margin">
+              <wp:align>center</wp:align>
+            </wp:positionH>
+            <wp:positionV relativeFrom="paragraph">
+              <wp:posOffset>395605</wp:posOffset>
+            </wp:positionV>
+            <wp:extent cx="9286875" cy="6344285"/>
+            <wp:effectExtent l="0" t="0" r="9525" b="0"/>
+            <wp:wrapSquare wrapText="bothSides"/>
+            <wp:docPr id="1" name="Imagem 1"/>
+            <wp:cNvGraphicFramePr>
+              <a:graphicFrameLocks xmlns:a="http://schemas.openxmlformats.org/drawingml/2006/main" noChangeAspect="1"/>
+            </wp:cNvGraphicFramePr>
+            <a:graphic xmlns:a="http://schemas.openxmlformats.org/drawingml/2006/main">
+              <a:graphicData uri="http://schemas.openxmlformats.org/drawingml/2006/picture">
+                <pic:pic xmlns:pic="http://schemas.openxmlformats.org/drawingml/2006/picture">
+                  <pic:nvPicPr>
+                    <pic:cNvPr id="0" name="Picture 1"/>
+                    <pic:cNvPicPr>
+                      <a:picLocks noChangeAspect="1" noChangeArrowheads="1"/>
+                    </pic:cNvPicPr>
+                  </pic:nvPicPr>
+                  <pic:blipFill>
+                    <a:blip r:embed="rId21">
+                      <a:extLst>
+                        <a:ext uri="{28A0092B-C50C-407E-A947-70E740481C1C}">
+                          <a14:useLocalDpi xmlns:a14="http://schemas.microsoft.com/office/drawing/2010/main" val="0"/>
+                        </a:ext>
+                      </a:extLst>
+                    </a:blip>
+                    <a:srcRect/>
+                    <a:stretch>
+                      <a:fillRect/>
+                    </a:stretch>
+                  </pic:blipFill>
+                  <pic:spPr bwMode="auto">
+                    <a:xfrm>
+                      <a:off x="0" y="0"/>
+                      <a:ext cx="9286875" cy="6344285"/>
+                    </a:xfrm>
+                    <a:prstGeom prst="rect">
+                      <a:avLst/>
+                    </a:prstGeom>
+                    <a:noFill/>
+                    <a:ln>
+                      <a:noFill/>
+                    </a:ln>
+                  </pic:spPr>
+                </pic:pic>
+              </a:graphicData>
+            </a:graphic>
+            <wp14:sizeRelH relativeFrom="margin">
+              <wp14:pctWidth>0</wp14:pctWidth>
+            </wp14:sizeRelH>
+            <wp14:sizeRelV relativeFrom="margin">
+              <wp14:pctHeight>0</wp14:pctHeight>
+            </wp14:sizeRelV>
+          </wp:anchor>
+        </w:drawing>
+      </w:r>
+      <w:r>
+        <w:t>Diagrama de classes UML</w:t>
+      </w:r>
+      <w:bookmarkEnd w:id="2"/>
+      <w:r>
+        <w:tab/>
+      </w:r>
+    </w:p>
+    <w:p>
+      <w:pPr>
+        <w:pStyle w:val="Cabealho1"/>
+        <w:ind w:left="142"/>
+      </w:pPr>
       <w:bookmarkStart w:id="3" w:name="_GoBack"/>
       <w:bookmarkEnd w:id="3"/>
-      <w:r>
-        <w:lastRenderedPageBreak/>
-        <w:t>Diagrama de classes UML</w:t>
-      </w:r>
-      <w:bookmarkEnd w:id="2"/>
     </w:p>
     <w:sectPr>
-      <w:pgSz w:w="16838" w:h="11906" w:orient="landscape"/>
-      <w:pgMar w:top="709" w:right="1418" w:bottom="568" w:left="1418" w:header="567" w:footer="709" w:gutter="0"/>
+      <w:headerReference w:type="first" r:id="rId22"/>
+      <w:pgSz w:w="11906" w:h="16838" w:code="9"/>
+      <w:pgMar w:top="1418" w:right="1700" w:bottom="1418" w:left="1701" w:header="567" w:footer="709" w:gutter="0"/>
       <w:cols w:space="708"/>
       <w:titlePg/>
       <w:docGrid w:linePitch="360"/>
@@ -1537,7 +1625,7 @@
 </file>
 
 <file path=word/endnotes.xml><?xml version="1.0" encoding="utf-8"?>
-<w:endnotes xmlns:wpc="http://schemas.microsoft.com/office/word/2010/wordprocessingCanvas" xmlns:cx="http://schemas.microsoft.com/office/drawing/2014/chartex" xmlns:mc="http://schemas.openxmlformats.org/markup-compatibility/2006" xmlns:o="urn:schemas-microsoft-com:office:office" xmlns:r="http://schemas.openxmlformats.org/officeDocument/2006/relationships" xmlns:m="http://schemas.openxmlformats.org/officeDocument/2006/math" xmlns:v="urn:schemas-microsoft-com:vml" xmlns:wp14="http://schemas.microsoft.com/office/word/2010/wordprocessingDrawing" xmlns:wp="http://schemas.openxmlformats.org/drawingml/2006/wordprocessingDrawing" xmlns:w10="urn:schemas-microsoft-com:office:word" xmlns:w="http://schemas.openxmlformats.org/wordprocessingml/2006/main" xmlns:w14="http://schemas.microsoft.com/office/word/2010/wordml" xmlns:w15="http://schemas.microsoft.com/office/word/2012/wordml" xmlns:w16se="http://schemas.microsoft.com/office/word/2015/wordml/symex" xmlns:wpg="http://schemas.microsoft.com/office/word/2010/wordprocessingGroup" xmlns:wpi="http://schemas.microsoft.com/office/word/2010/wordprocessingInk" xmlns:wne="http://schemas.microsoft.com/office/word/2006/wordml" xmlns:wps="http://schemas.microsoft.com/office/word/2010/wordprocessingShape" mc:Ignorable="w14 w15 w16se wp14">
+<w:endnotes xmlns:wpc="http://schemas.microsoft.com/office/word/2010/wordprocessingCanvas" xmlns:mc="http://schemas.openxmlformats.org/markup-compatibility/2006" xmlns:o="urn:schemas-microsoft-com:office:office" xmlns:r="http://schemas.openxmlformats.org/officeDocument/2006/relationships" xmlns:m="http://schemas.openxmlformats.org/officeDocument/2006/math" xmlns:v="urn:schemas-microsoft-com:vml" xmlns:wp14="http://schemas.microsoft.com/office/word/2010/wordprocessingDrawing" xmlns:wp="http://schemas.openxmlformats.org/drawingml/2006/wordprocessingDrawing" xmlns:w10="urn:schemas-microsoft-com:office:word" xmlns:w="http://schemas.openxmlformats.org/wordprocessingml/2006/main" xmlns:w14="http://schemas.microsoft.com/office/word/2010/wordml" xmlns:w15="http://schemas.microsoft.com/office/word/2012/wordml" xmlns:wpg="http://schemas.microsoft.com/office/word/2010/wordprocessingGroup" xmlns:wpi="http://schemas.microsoft.com/office/word/2010/wordprocessingInk" xmlns:wne="http://schemas.microsoft.com/office/word/2006/wordml" xmlns:wps="http://schemas.microsoft.com/office/word/2010/wordprocessingShape" mc:Ignorable="w14 w15 wp14">
   <w:endnote w:type="separator" w:id="-1">
     <w:p>
       <w:pPr>
@@ -1562,7 +1650,7 @@
 </file>
 
 <file path=word/footer1.xml><?xml version="1.0" encoding="utf-8"?>
-<w:ftr xmlns:wpc="http://schemas.microsoft.com/office/word/2010/wordprocessingCanvas" xmlns:cx="http://schemas.microsoft.com/office/drawing/2014/chartex" xmlns:mc="http://schemas.openxmlformats.org/markup-compatibility/2006" xmlns:o="urn:schemas-microsoft-com:office:office" xmlns:r="http://schemas.openxmlformats.org/officeDocument/2006/relationships" xmlns:m="http://schemas.openxmlformats.org/officeDocument/2006/math" xmlns:v="urn:schemas-microsoft-com:vml" xmlns:wp14="http://schemas.microsoft.com/office/word/2010/wordprocessingDrawing" xmlns:wp="http://schemas.openxmlformats.org/drawingml/2006/wordprocessingDrawing" xmlns:w10="urn:schemas-microsoft-com:office:word" xmlns:w="http://schemas.openxmlformats.org/wordprocessingml/2006/main" xmlns:w14="http://schemas.microsoft.com/office/word/2010/wordml" xmlns:w15="http://schemas.microsoft.com/office/word/2012/wordml" xmlns:w16se="http://schemas.microsoft.com/office/word/2015/wordml/symex" xmlns:wpg="http://schemas.microsoft.com/office/word/2010/wordprocessingGroup" xmlns:wpi="http://schemas.microsoft.com/office/word/2010/wordprocessingInk" xmlns:wne="http://schemas.microsoft.com/office/word/2006/wordml" xmlns:wps="http://schemas.microsoft.com/office/word/2010/wordprocessingShape" mc:Ignorable="w14 w15 w16se wp14">
+<w:ftr xmlns:wpc="http://schemas.microsoft.com/office/word/2010/wordprocessingCanvas" xmlns:mc="http://schemas.openxmlformats.org/markup-compatibility/2006" xmlns:o="urn:schemas-microsoft-com:office:office" xmlns:r="http://schemas.openxmlformats.org/officeDocument/2006/relationships" xmlns:m="http://schemas.openxmlformats.org/officeDocument/2006/math" xmlns:v="urn:schemas-microsoft-com:vml" xmlns:wp14="http://schemas.microsoft.com/office/word/2010/wordprocessingDrawing" xmlns:wp="http://schemas.openxmlformats.org/drawingml/2006/wordprocessingDrawing" xmlns:w10="urn:schemas-microsoft-com:office:word" xmlns:w="http://schemas.openxmlformats.org/wordprocessingml/2006/main" xmlns:w14="http://schemas.microsoft.com/office/word/2010/wordml" xmlns:w15="http://schemas.microsoft.com/office/word/2012/wordml" xmlns:wpg="http://schemas.microsoft.com/office/word/2010/wordprocessingGroup" xmlns:wpi="http://schemas.microsoft.com/office/word/2010/wordprocessingInk" xmlns:wne="http://schemas.microsoft.com/office/word/2006/wordml" xmlns:wps="http://schemas.microsoft.com/office/word/2010/wordprocessingShape" mc:Ignorable="w14 w15 wp14">
   <w:sdt>
     <w:sdtPr>
       <w:id w:val="-1994777777"/>
@@ -1591,7 +1679,52 @@
           <w:rPr>
             <w:noProof/>
           </w:rPr>
-          <w:t>2</w:t>
+          <w:t>3</w:t>
+        </w:r>
+        <w:r>
+          <w:fldChar w:fldCharType="end"/>
+        </w:r>
+      </w:p>
+    </w:sdtContent>
+  </w:sdt>
+  <w:p>
+    <w:pPr>
+      <w:pStyle w:val="Rodap"/>
+    </w:pPr>
+  </w:p>
+</w:ftr>
+</file>
+
+<file path=word/footer2.xml><?xml version="1.0" encoding="utf-8"?>
+<w:ftr xmlns:wpc="http://schemas.microsoft.com/office/word/2010/wordprocessingCanvas" xmlns:mc="http://schemas.openxmlformats.org/markup-compatibility/2006" xmlns:o="urn:schemas-microsoft-com:office:office" xmlns:r="http://schemas.openxmlformats.org/officeDocument/2006/relationships" xmlns:m="http://schemas.openxmlformats.org/officeDocument/2006/math" xmlns:v="urn:schemas-microsoft-com:vml" xmlns:wp14="http://schemas.microsoft.com/office/word/2010/wordprocessingDrawing" xmlns:wp="http://schemas.openxmlformats.org/drawingml/2006/wordprocessingDrawing" xmlns:w10="urn:schemas-microsoft-com:office:word" xmlns:w="http://schemas.openxmlformats.org/wordprocessingml/2006/main" xmlns:w14="http://schemas.microsoft.com/office/word/2010/wordml" xmlns:w15="http://schemas.microsoft.com/office/word/2012/wordml" xmlns:wpg="http://schemas.microsoft.com/office/word/2010/wordprocessingGroup" xmlns:wpi="http://schemas.microsoft.com/office/word/2010/wordprocessingInk" xmlns:wne="http://schemas.microsoft.com/office/word/2006/wordml" xmlns:wps="http://schemas.microsoft.com/office/word/2010/wordprocessingShape" mc:Ignorable="w14 w15 wp14">
+  <w:sdt>
+    <w:sdtPr>
+      <w:id w:val="-722828840"/>
+      <w:docPartObj>
+        <w:docPartGallery w:val="Page Numbers (Bottom of Page)"/>
+        <w:docPartUnique/>
+      </w:docPartObj>
+    </w:sdtPr>
+    <w:sdtContent>
+      <w:p>
+        <w:pPr>
+          <w:pStyle w:val="Rodap"/>
+          <w:jc w:val="right"/>
+        </w:pPr>
+        <w:r>
+          <w:fldChar w:fldCharType="begin"/>
+        </w:r>
+        <w:r>
+          <w:instrText>PAGE   \* MERGEFORMAT</w:instrText>
+        </w:r>
+        <w:r>
+          <w:fldChar w:fldCharType="separate"/>
+        </w:r>
+        <w:r>
+          <w:rPr>
+            <w:noProof/>
+          </w:rPr>
+          <w:t>5</w:t>
         </w:r>
         <w:r>
           <w:fldChar w:fldCharType="end"/>
@@ -1608,7 +1741,7 @@
 </file>
 
 <file path=word/footnotes.xml><?xml version="1.0" encoding="utf-8"?>
-<w:footnotes xmlns:wpc="http://schemas.microsoft.com/office/word/2010/wordprocessingCanvas" xmlns:cx="http://schemas.microsoft.com/office/drawing/2014/chartex" xmlns:mc="http://schemas.openxmlformats.org/markup-compatibility/2006" xmlns:o="urn:schemas-microsoft-com:office:office" xmlns:r="http://schemas.openxmlformats.org/officeDocument/2006/relationships" xmlns:m="http://schemas.openxmlformats.org/officeDocument/2006/math" xmlns:v="urn:schemas-microsoft-com:vml" xmlns:wp14="http://schemas.microsoft.com/office/word/2010/wordprocessingDrawing" xmlns:wp="http://schemas.openxmlformats.org/drawingml/2006/wordprocessingDrawing" xmlns:w10="urn:schemas-microsoft-com:office:word" xmlns:w="http://schemas.openxmlformats.org/wordprocessingml/2006/main" xmlns:w14="http://schemas.microsoft.com/office/word/2010/wordml" xmlns:w15="http://schemas.microsoft.com/office/word/2012/wordml" xmlns:w16se="http://schemas.microsoft.com/office/word/2015/wordml/symex" xmlns:wpg="http://schemas.microsoft.com/office/word/2010/wordprocessingGroup" xmlns:wpi="http://schemas.microsoft.com/office/word/2010/wordprocessingInk" xmlns:wne="http://schemas.microsoft.com/office/word/2006/wordml" xmlns:wps="http://schemas.microsoft.com/office/word/2010/wordprocessingShape" mc:Ignorable="w14 w15 w16se wp14">
+<w:footnotes xmlns:wpc="http://schemas.microsoft.com/office/word/2010/wordprocessingCanvas" xmlns:mc="http://schemas.openxmlformats.org/markup-compatibility/2006" xmlns:o="urn:schemas-microsoft-com:office:office" xmlns:r="http://schemas.openxmlformats.org/officeDocument/2006/relationships" xmlns:m="http://schemas.openxmlformats.org/officeDocument/2006/math" xmlns:v="urn:schemas-microsoft-com:vml" xmlns:wp14="http://schemas.microsoft.com/office/word/2010/wordprocessingDrawing" xmlns:wp="http://schemas.openxmlformats.org/drawingml/2006/wordprocessingDrawing" xmlns:w10="urn:schemas-microsoft-com:office:word" xmlns:w="http://schemas.openxmlformats.org/wordprocessingml/2006/main" xmlns:w14="http://schemas.microsoft.com/office/word/2010/wordml" xmlns:w15="http://schemas.microsoft.com/office/word/2012/wordml" xmlns:wpg="http://schemas.microsoft.com/office/word/2010/wordprocessingGroup" xmlns:wpi="http://schemas.microsoft.com/office/word/2010/wordprocessingInk" xmlns:wne="http://schemas.microsoft.com/office/word/2006/wordml" xmlns:wps="http://schemas.microsoft.com/office/word/2010/wordprocessingShape" mc:Ignorable="w14 w15 wp14">
   <w:footnote w:type="separator" w:id="-1">
     <w:p>
       <w:pPr>
@@ -1633,7 +1766,7 @@
 </file>
 
 <file path=word/header1.xml><?xml version="1.0" encoding="utf-8"?>
-<w:hdr xmlns:wpc="http://schemas.microsoft.com/office/word/2010/wordprocessingCanvas" xmlns:cx="http://schemas.microsoft.com/office/drawing/2014/chartex" xmlns:mc="http://schemas.openxmlformats.org/markup-compatibility/2006" xmlns:o="urn:schemas-microsoft-com:office:office" xmlns:r="http://schemas.openxmlformats.org/officeDocument/2006/relationships" xmlns:m="http://schemas.openxmlformats.org/officeDocument/2006/math" xmlns:v="urn:schemas-microsoft-com:vml" xmlns:wp14="http://schemas.microsoft.com/office/word/2010/wordprocessingDrawing" xmlns:wp="http://schemas.openxmlformats.org/drawingml/2006/wordprocessingDrawing" xmlns:w10="urn:schemas-microsoft-com:office:word" xmlns:w="http://schemas.openxmlformats.org/wordprocessingml/2006/main" xmlns:w14="http://schemas.microsoft.com/office/word/2010/wordml" xmlns:w15="http://schemas.microsoft.com/office/word/2012/wordml" xmlns:w16se="http://schemas.microsoft.com/office/word/2015/wordml/symex" xmlns:wpg="http://schemas.microsoft.com/office/word/2010/wordprocessingGroup" xmlns:wpi="http://schemas.microsoft.com/office/word/2010/wordprocessingInk" xmlns:wne="http://schemas.microsoft.com/office/word/2006/wordml" xmlns:wps="http://schemas.microsoft.com/office/word/2010/wordprocessingShape" mc:Ignorable="w14 w15 w16se wp14">
+<w:hdr xmlns:wpc="http://schemas.microsoft.com/office/word/2010/wordprocessingCanvas" xmlns:mc="http://schemas.openxmlformats.org/markup-compatibility/2006" xmlns:o="urn:schemas-microsoft-com:office:office" xmlns:r="http://schemas.openxmlformats.org/officeDocument/2006/relationships" xmlns:m="http://schemas.openxmlformats.org/officeDocument/2006/math" xmlns:v="urn:schemas-microsoft-com:vml" xmlns:wp14="http://schemas.microsoft.com/office/word/2010/wordprocessingDrawing" xmlns:wp="http://schemas.openxmlformats.org/drawingml/2006/wordprocessingDrawing" xmlns:w10="urn:schemas-microsoft-com:office:word" xmlns:w="http://schemas.openxmlformats.org/wordprocessingml/2006/main" xmlns:w14="http://schemas.microsoft.com/office/word/2010/wordml" xmlns:w15="http://schemas.microsoft.com/office/word/2012/wordml" xmlns:wpg="http://schemas.microsoft.com/office/word/2010/wordprocessingGroup" xmlns:wpi="http://schemas.microsoft.com/office/word/2010/wordprocessingInk" xmlns:wne="http://schemas.microsoft.com/office/word/2006/wordml" xmlns:wps="http://schemas.microsoft.com/office/word/2010/wordprocessingShape" mc:Ignorable="w14 w15 wp14">
   <w:p>
     <w:pPr>
       <w:pStyle w:val="Cabealho"/>
@@ -1653,8 +1786,43 @@
 </w:hdr>
 </file>
 
+<file path=word/header2.xml><?xml version="1.0" encoding="utf-8"?>
+<w:hdr xmlns:wpc="http://schemas.microsoft.com/office/word/2010/wordprocessingCanvas" xmlns:mc="http://schemas.openxmlformats.org/markup-compatibility/2006" xmlns:o="urn:schemas-microsoft-com:office:office" xmlns:r="http://schemas.openxmlformats.org/officeDocument/2006/relationships" xmlns:m="http://schemas.openxmlformats.org/officeDocument/2006/math" xmlns:v="urn:schemas-microsoft-com:vml" xmlns:wp14="http://schemas.microsoft.com/office/word/2010/wordprocessingDrawing" xmlns:wp="http://schemas.openxmlformats.org/drawingml/2006/wordprocessingDrawing" xmlns:w10="urn:schemas-microsoft-com:office:word" xmlns:w="http://schemas.openxmlformats.org/wordprocessingml/2006/main" xmlns:w14="http://schemas.microsoft.com/office/word/2010/wordml" xmlns:w15="http://schemas.microsoft.com/office/word/2012/wordml" xmlns:wpg="http://schemas.microsoft.com/office/word/2010/wordprocessingGroup" xmlns:wpi="http://schemas.microsoft.com/office/word/2010/wordprocessingInk" xmlns:wne="http://schemas.microsoft.com/office/word/2006/wordml" xmlns:wps="http://schemas.microsoft.com/office/word/2010/wordprocessingShape" mc:Ignorable="w14 w15 wp14">
+  <w:p>
+    <w:pPr>
+      <w:pStyle w:val="Cabealho"/>
+    </w:pPr>
+  </w:p>
+</w:hdr>
+</file>
+
+<file path=word/header3.xml><?xml version="1.0" encoding="utf-8"?>
+<w:hdr xmlns:wpc="http://schemas.microsoft.com/office/word/2010/wordprocessingCanvas" xmlns:mc="http://schemas.openxmlformats.org/markup-compatibility/2006" xmlns:o="urn:schemas-microsoft-com:office:office" xmlns:r="http://schemas.openxmlformats.org/officeDocument/2006/relationships" xmlns:m="http://schemas.openxmlformats.org/officeDocument/2006/math" xmlns:v="urn:schemas-microsoft-com:vml" xmlns:wp14="http://schemas.microsoft.com/office/word/2010/wordprocessingDrawing" xmlns:wp="http://schemas.openxmlformats.org/drawingml/2006/wordprocessingDrawing" xmlns:w10="urn:schemas-microsoft-com:office:word" xmlns:w="http://schemas.openxmlformats.org/wordprocessingml/2006/main" xmlns:w14="http://schemas.microsoft.com/office/word/2010/wordml" xmlns:w15="http://schemas.microsoft.com/office/word/2012/wordml" xmlns:wpg="http://schemas.microsoft.com/office/word/2010/wordprocessingGroup" xmlns:wpi="http://schemas.microsoft.com/office/word/2010/wordprocessingInk" xmlns:wne="http://schemas.microsoft.com/office/word/2006/wordml" xmlns:wps="http://schemas.microsoft.com/office/word/2010/wordprocessingShape" mc:Ignorable="w14 w15 wp14">
+  <w:p>
+    <w:pPr>
+      <w:pStyle w:val="Cabealho"/>
+      <w:tabs>
+        <w:tab w:val="clear" w:pos="8504"/>
+        <w:tab w:val="right" w:pos="10205"/>
+      </w:tabs>
+    </w:pPr>
+    <w:r>
+      <w:t>FEUP</w:t>
+    </w:r>
+    <w:r>
+      <w:tab/>
+      <w:t>Bases de Dados</w:t>
+    </w:r>
+    <w:r>
+      <w:tab/>
+      <w:t>Grupo 504</w:t>
+    </w:r>
+  </w:p>
+</w:hdr>
+</file>
+
 <file path=word/numbering.xml><?xml version="1.0" encoding="utf-8"?>
-<w:numbering xmlns:wpc="http://schemas.microsoft.com/office/word/2010/wordprocessingCanvas" xmlns:cx="http://schemas.microsoft.com/office/drawing/2014/chartex" xmlns:mc="http://schemas.openxmlformats.org/markup-compatibility/2006" xmlns:o="urn:schemas-microsoft-com:office:office" xmlns:r="http://schemas.openxmlformats.org/officeDocument/2006/relationships" xmlns:m="http://schemas.openxmlformats.org/officeDocument/2006/math" xmlns:v="urn:schemas-microsoft-com:vml" xmlns:wp14="http://schemas.microsoft.com/office/word/2010/wordprocessingDrawing" xmlns:wp="http://schemas.openxmlformats.org/drawingml/2006/wordprocessingDrawing" xmlns:w10="urn:schemas-microsoft-com:office:word" xmlns:w="http://schemas.openxmlformats.org/wordprocessingml/2006/main" xmlns:w14="http://schemas.microsoft.com/office/word/2010/wordml" xmlns:w15="http://schemas.microsoft.com/office/word/2012/wordml" xmlns:w16se="http://schemas.microsoft.com/office/word/2015/wordml/symex" xmlns:wpg="http://schemas.microsoft.com/office/word/2010/wordprocessingGroup" xmlns:wpi="http://schemas.microsoft.com/office/word/2010/wordprocessingInk" xmlns:wne="http://schemas.microsoft.com/office/word/2006/wordml" xmlns:wps="http://schemas.microsoft.com/office/word/2010/wordprocessingShape" mc:Ignorable="w14 w15 w16se wp14">
+<w:numbering xmlns:wpc="http://schemas.microsoft.com/office/word/2010/wordprocessingCanvas" xmlns:mc="http://schemas.openxmlformats.org/markup-compatibility/2006" xmlns:o="urn:schemas-microsoft-com:office:office" xmlns:r="http://schemas.openxmlformats.org/officeDocument/2006/relationships" xmlns:m="http://schemas.openxmlformats.org/officeDocument/2006/math" xmlns:v="urn:schemas-microsoft-com:vml" xmlns:wp14="http://schemas.microsoft.com/office/word/2010/wordprocessingDrawing" xmlns:wp="http://schemas.openxmlformats.org/drawingml/2006/wordprocessingDrawing" xmlns:w10="urn:schemas-microsoft-com:office:word" xmlns:w="http://schemas.openxmlformats.org/wordprocessingml/2006/main" xmlns:w14="http://schemas.microsoft.com/office/word/2010/wordml" xmlns:w15="http://schemas.microsoft.com/office/word/2012/wordml" xmlns:wpg="http://schemas.microsoft.com/office/word/2010/wordprocessingGroup" xmlns:wpi="http://schemas.microsoft.com/office/word/2010/wordprocessingInk" xmlns:wne="http://schemas.microsoft.com/office/word/2006/wordml" xmlns:wps="http://schemas.microsoft.com/office/word/2010/wordprocessingShape" mc:Ignorable="w14 w15 wp14">
   <w:abstractNum w:abstractNumId="0" w15:restartNumberingAfterBreak="0">
     <w:nsid w:val="241D350A"/>
     <w:multiLevelType w:val="hybridMultilevel"/>
@@ -1891,7 +2059,7 @@
 </file>
 
 <file path=word/styles.xml><?xml version="1.0" encoding="utf-8"?>
-<w:styles xmlns:mc="http://schemas.openxmlformats.org/markup-compatibility/2006" xmlns:r="http://schemas.openxmlformats.org/officeDocument/2006/relationships" xmlns:w="http://schemas.openxmlformats.org/wordprocessingml/2006/main" xmlns:w14="http://schemas.microsoft.com/office/word/2010/wordml" xmlns:w15="http://schemas.microsoft.com/office/word/2012/wordml" xmlns:w16se="http://schemas.microsoft.com/office/word/2015/wordml/symex" mc:Ignorable="w14 w15 w16se">
+<w:styles xmlns:mc="http://schemas.openxmlformats.org/markup-compatibility/2006" xmlns:r="http://schemas.openxmlformats.org/officeDocument/2006/relationships" xmlns:w="http://schemas.openxmlformats.org/wordprocessingml/2006/main" xmlns:w14="http://schemas.microsoft.com/office/word/2010/wordml" xmlns:w15="http://schemas.microsoft.com/office/word/2012/wordml" mc:Ignorable="w14 w15">
   <w:docDefaults>
     <w:rPrDefault>
       <w:rPr>
@@ -2284,11 +2452,11 @@
     <w:name w:val="Normal"/>
     <w:qFormat/>
   </w:style>
-  <w:style w:type="paragraph" w:styleId="Ttulo1">
+  <w:style w:type="paragraph" w:styleId="Cabealho1">
     <w:name w:val="heading 1"/>
     <w:basedOn w:val="Normal"/>
     <w:next w:val="Normal"/>
-    <w:link w:val="Ttulo1Char"/>
+    <w:link w:val="Cabealho1Carter"/>
     <w:uiPriority w:val="9"/>
     <w:qFormat/>
     <w:rsid w:val="00981FEA"/>
@@ -2305,7 +2473,7 @@
       <w:szCs w:val="32"/>
     </w:rPr>
   </w:style>
-  <w:style w:type="character" w:default="1" w:styleId="Fontepargpadro">
+  <w:style w:type="character" w:default="1" w:styleId="Tipodeletrapredefinidodopargrafo">
     <w:name w:val="Default Paragraph Font"/>
     <w:uiPriority w:val="1"/>
     <w:semiHidden/>
@@ -2334,7 +2502,7 @@
   </w:style>
   <w:style w:type="paragraph" w:styleId="SemEspaamento">
     <w:name w:val="No Spacing"/>
-    <w:link w:val="SemEspaamentoChar"/>
+    <w:link w:val="SemEspaamentoCarter"/>
     <w:uiPriority w:val="1"/>
     <w:qFormat/>
     <w:rsid w:val="00641A02"/>
@@ -2346,9 +2514,9 @@
       <w:lang w:eastAsia="pt-PT"/>
     </w:rPr>
   </w:style>
-  <w:style w:type="character" w:customStyle="1" w:styleId="SemEspaamentoChar">
-    <w:name w:val="Sem Espaçamento Char"/>
-    <w:basedOn w:val="Fontepargpadro"/>
+  <w:style w:type="character" w:customStyle="1" w:styleId="SemEspaamentoCarter">
+    <w:name w:val="Sem Espaçamento Caráter"/>
+    <w:basedOn w:val="Tipodeletrapredefinidodopargrafo"/>
     <w:link w:val="SemEspaamento"/>
     <w:uiPriority w:val="1"/>
     <w:rsid w:val="00641A02"/>
@@ -2357,9 +2525,9 @@
       <w:lang w:eastAsia="pt-PT"/>
     </w:rPr>
   </w:style>
-  <w:style w:type="character" w:styleId="Hyperlink">
+  <w:style w:type="character" w:styleId="Hiperligao">
     <w:name w:val="Hyperlink"/>
-    <w:basedOn w:val="Fontepargpadro"/>
+    <w:basedOn w:val="Tipodeletrapredefinidodopargrafo"/>
     <w:uiPriority w:val="99"/>
     <w:unhideWhenUsed/>
     <w:rsid w:val="00641A02"/>
@@ -2371,7 +2539,7 @@
   <w:style w:type="paragraph" w:styleId="Cabealho">
     <w:name w:val="header"/>
     <w:basedOn w:val="Normal"/>
-    <w:link w:val="CabealhoChar"/>
+    <w:link w:val="CabealhoCarter"/>
     <w:uiPriority w:val="99"/>
     <w:unhideWhenUsed/>
     <w:rsid w:val="00641A02"/>
@@ -2383,9 +2551,9 @@
       <w:spacing w:after="0" w:line="240" w:lineRule="auto"/>
     </w:pPr>
   </w:style>
-  <w:style w:type="character" w:customStyle="1" w:styleId="CabealhoChar">
-    <w:name w:val="Cabeçalho Char"/>
-    <w:basedOn w:val="Fontepargpadro"/>
+  <w:style w:type="character" w:customStyle="1" w:styleId="CabealhoCarter">
+    <w:name w:val="Cabeçalho Caráter"/>
+    <w:basedOn w:val="Tipodeletrapredefinidodopargrafo"/>
     <w:link w:val="Cabealho"/>
     <w:uiPriority w:val="99"/>
     <w:rsid w:val="00641A02"/>
@@ -2393,7 +2561,7 @@
   <w:style w:type="paragraph" w:styleId="Rodap">
     <w:name w:val="footer"/>
     <w:basedOn w:val="Normal"/>
-    <w:link w:val="RodapChar"/>
+    <w:link w:val="RodapCarter"/>
     <w:uiPriority w:val="99"/>
     <w:unhideWhenUsed/>
     <w:rsid w:val="00641A02"/>
@@ -2405,17 +2573,17 @@
       <w:spacing w:after="0" w:line="240" w:lineRule="auto"/>
     </w:pPr>
   </w:style>
-  <w:style w:type="character" w:customStyle="1" w:styleId="RodapChar">
-    <w:name w:val="Rodapé Char"/>
-    <w:basedOn w:val="Fontepargpadro"/>
+  <w:style w:type="character" w:customStyle="1" w:styleId="RodapCarter">
+    <w:name w:val="Rodapé Caráter"/>
+    <w:basedOn w:val="Tipodeletrapredefinidodopargrafo"/>
     <w:link w:val="Rodap"/>
     <w:uiPriority w:val="99"/>
     <w:rsid w:val="00641A02"/>
   </w:style>
-  <w:style w:type="character" w:customStyle="1" w:styleId="Ttulo1Char">
-    <w:name w:val="Título 1 Char"/>
-    <w:basedOn w:val="Fontepargpadro"/>
-    <w:link w:val="Ttulo1"/>
+  <w:style w:type="character" w:customStyle="1" w:styleId="Cabealho1Carter">
+    <w:name w:val="Cabeçalho 1 Caráter"/>
+    <w:basedOn w:val="Tipodeletrapredefinidodopargrafo"/>
+    <w:link w:val="Cabealho1"/>
     <w:uiPriority w:val="9"/>
     <w:rsid w:val="00981FEA"/>
     <w:rPr>
@@ -2425,9 +2593,9 @@
       <w:szCs w:val="32"/>
     </w:rPr>
   </w:style>
-  <w:style w:type="paragraph" w:styleId="CabealhodoSumrio">
+  <w:style w:type="paragraph" w:styleId="Cabealhodondice">
     <w:name w:val="TOC Heading"/>
-    <w:basedOn w:val="Ttulo1"/>
+    <w:basedOn w:val="Cabealho1"/>
     <w:next w:val="Normal"/>
     <w:uiPriority w:val="39"/>
     <w:unhideWhenUsed/>
@@ -2451,9 +2619,9 @@
       <w:contextualSpacing/>
     </w:pPr>
   </w:style>
-  <w:style w:type="character" w:styleId="nfaseIntensa">
+  <w:style w:type="character" w:styleId="nfaseIntenso">
     <w:name w:val="Intense Emphasis"/>
-    <w:basedOn w:val="Fontepargpadro"/>
+    <w:basedOn w:val="Tipodeletrapredefinidodopargrafo"/>
     <w:uiPriority w:val="21"/>
     <w:qFormat/>
     <w:rsid w:val="00C963D2"/>
@@ -2463,7 +2631,7 @@
       <w:color w:val="D34817" w:themeColor="accent1"/>
     </w:rPr>
   </w:style>
-  <w:style w:type="paragraph" w:styleId="Sumrio1">
+  <w:style w:type="paragraph" w:styleId="ndice1">
     <w:name w:val="toc 1"/>
     <w:basedOn w:val="Normal"/>
     <w:next w:val="Normal"/>
@@ -2744,7 +2912,7 @@
 </file>
 
 <file path=customXml/itemProps1.xml><?xml version="1.0" encoding="utf-8"?>
-<ds:datastoreItem xmlns:ds="http://schemas.openxmlformats.org/officeDocument/2006/customXml" ds:itemID="{3D9DDC86-82ED-4698-99A5-116195E7D385}">
+<ds:datastoreItem xmlns:ds="http://schemas.openxmlformats.org/officeDocument/2006/customXml" ds:itemID="{FCC09586-3CDB-470E-B52C-8BF3E2ECB7C1}">
   <ds:schemaRefs>
     <ds:schemaRef ds:uri="http://schemas.openxmlformats.org/officeDocument/2006/bibliography"/>
   </ds:schemaRefs>

</xml_diff>

<commit_message>
final change to word
</commit_message>
<xml_diff>
--- a/Relatorio/Relatório - Entrega 2.docx
+++ b/Relatorio/Relatório - Entrega 2.docx
@@ -39443,7 +39443,7 @@
           <w:rPr>
             <w:noProof/>
           </w:rPr>
-          <w:t>11</w:t>
+          <w:t>8</w:t>
         </w:r>
         <w:r>
           <w:fldChar w:fldCharType="end"/>
@@ -40971,7 +40971,7 @@
 </file>
 
 <file path=customXml/itemProps1.xml><?xml version="1.0" encoding="utf-8"?>
-<ds:datastoreItem xmlns:ds="http://schemas.openxmlformats.org/officeDocument/2006/customXml" ds:itemID="{C9751298-F7AB-4311-99D6-E527FEEA5B54}">
+<ds:datastoreItem xmlns:ds="http://schemas.openxmlformats.org/officeDocument/2006/customXml" ds:itemID="{94B8AA3F-A31D-4EA7-ABAF-F146B889EA89}">
   <ds:schemaRefs>
     <ds:schemaRef ds:uri="http://schemas.openxmlformats.org/officeDocument/2006/bibliography"/>
   </ds:schemaRefs>

</xml_diff>